<commit_message>
Changes for course 20190121
</commit_message>
<xml_diff>
--- a/Manuals/BTSHOL02 Working with Schemas.docx
+++ b/Manuals/BTSHOL02 Working with Schemas.docx
@@ -6,6 +6,8 @@
       <w:pPr>
         <w:pStyle w:val="Heading1"/>
       </w:pPr>
+      <w:bookmarkStart w:id="0" w:name="_GoBack"/>
+      <w:bookmarkEnd w:id="0"/>
       <w:r>
         <w:t>BTSHOL02</w:t>
       </w:r>
@@ -21,7 +23,7 @@
         <w:pStyle w:val="Rmh"/>
         <w:framePr w:wrap="around"/>
       </w:pPr>
-      <w:bookmarkStart w:id="0" w:name="Mod06_Lab1"/>
+      <w:bookmarkStart w:id="1" w:name="Mod06_Lab1"/>
       <w:r>
         <w:t>Objectives</w:t>
       </w:r>
@@ -596,12 +598,14 @@
             <w:r>
               <w:t xml:space="preserve">box, type </w:t>
             </w:r>
+            <w:proofErr w:type="spellStart"/>
             <w:r>
               <w:rPr>
                 <w:b/>
               </w:rPr>
               <w:t>NWBusinessSolution</w:t>
             </w:r>
+            <w:proofErr w:type="spellEnd"/>
             <w:r>
               <w:t xml:space="preserve"> as the solution name.</w:t>
             </w:r>
@@ -745,11 +749,19 @@
               </w:rPr>
               <w:t>\</w:t>
             </w:r>
+            <w:proofErr w:type="spellStart"/>
             <w:r>
               <w:rPr>
                 <w:noProof/>
               </w:rPr>
-              <w:t>NWBusinessSolution.</w:t>
+              <w:t>NWBusinessSolution</w:t>
+            </w:r>
+            <w:proofErr w:type="spellEnd"/>
+            <w:r>
+              <w:rPr>
+                <w:noProof/>
+              </w:rPr>
+              <w:t>.</w:t>
             </w:r>
           </w:p>
         </w:tc>
@@ -849,12 +861,14 @@
                 <w:t>'</w:t>
               </w:r>
             </w:smartTag>
+            <w:proofErr w:type="spellStart"/>
             <w:r>
               <w:rPr>
                 <w:b/>
               </w:rPr>
               <w:t>NWBusinessSolution</w:t>
             </w:r>
+            <w:proofErr w:type="spellEnd"/>
             <w:smartTag w:uri="urn:schemas-microsoft-com:office:smarttags" w:element="PersonName">
               <w:r>
                 <w:rPr>
@@ -959,12 +973,14 @@
             <w:r>
               <w:t xml:space="preserve">box, type </w:t>
             </w:r>
+            <w:proofErr w:type="spellStart"/>
             <w:r>
               <w:rPr>
                 <w:b/>
               </w:rPr>
               <w:t>NWMessaging</w:t>
             </w:r>
+            <w:proofErr w:type="spellEnd"/>
             <w:r>
               <w:t xml:space="preserve">, and then click </w:t>
             </w:r>
@@ -998,7 +1014,23 @@
               <w:t>\Start</w:t>
             </w:r>
             <w:r>
-              <w:t xml:space="preserve">\NWBusinesSolution\NWMessaging. </w:t>
+              <w:t>\</w:t>
+            </w:r>
+            <w:proofErr w:type="spellStart"/>
+            <w:r>
+              <w:t>NWBusinesSolution</w:t>
+            </w:r>
+            <w:proofErr w:type="spellEnd"/>
+            <w:r>
+              <w:t>\</w:t>
+            </w:r>
+            <w:proofErr w:type="spellStart"/>
+            <w:r>
+              <w:t>NWMessaging</w:t>
+            </w:r>
+            <w:proofErr w:type="spellEnd"/>
+            <w:r>
+              <w:t xml:space="preserve">. </w:t>
             </w:r>
           </w:p>
           <w:p>
@@ -1019,12 +1051,14 @@
             <w:r>
               <w:t xml:space="preserve">In Solution Explorer, under </w:t>
             </w:r>
+            <w:proofErr w:type="spellStart"/>
             <w:r>
               <w:rPr>
                 <w:b/>
               </w:rPr>
               <w:t>NWMessaging</w:t>
             </w:r>
+            <w:proofErr w:type="spellEnd"/>
             <w:r>
               <w:t xml:space="preserve">, expand </w:t>
             </w:r>
@@ -1246,12 +1280,14 @@
             <w:r>
               <w:t xml:space="preserve">In Solution Explorer, right-click the </w:t>
             </w:r>
+            <w:proofErr w:type="spellStart"/>
             <w:r>
               <w:rPr>
                 <w:rStyle w:val="Bold"/>
               </w:rPr>
               <w:t>NWMessaging</w:t>
             </w:r>
+            <w:proofErr w:type="spellEnd"/>
             <w:r>
               <w:t xml:space="preserve"> project, point to </w:t>
             </w:r>
@@ -1605,7 +1641,7 @@
           </w:p>
         </w:tc>
       </w:tr>
-      <w:bookmarkEnd w:id="0"/>
+      <w:bookmarkEnd w:id="1"/>
       <w:tr>
         <w:tc>
           <w:tcPr>
@@ -1714,12 +1750,14 @@
             <w:r>
               <w:t xml:space="preserve">Type </w:t>
             </w:r>
+            <w:proofErr w:type="spellStart"/>
             <w:r>
               <w:rPr>
                 <w:rStyle w:val="Bold"/>
               </w:rPr>
               <w:t>ShippingAddress</w:t>
             </w:r>
+            <w:proofErr w:type="spellEnd"/>
             <w:r>
               <w:t xml:space="preserve"> as the new name, and then press ENTER.</w:t>
             </w:r>
@@ -1739,12 +1777,14 @@
             <w:r>
               <w:t xml:space="preserve">Right-click the </w:t>
             </w:r>
+            <w:proofErr w:type="spellStart"/>
             <w:r>
               <w:rPr>
                 <w:rStyle w:val="Bold"/>
               </w:rPr>
               <w:t>ShippingAddress</w:t>
             </w:r>
+            <w:proofErr w:type="spellEnd"/>
             <w:r>
               <w:t xml:space="preserve"> node, point to </w:t>
             </w:r>
@@ -2195,12 +2235,14 @@
             <w:r>
               <w:t xml:space="preserve">In Solution Explorer, right-click the </w:t>
             </w:r>
+            <w:proofErr w:type="spellStart"/>
             <w:r>
               <w:rPr>
                 <w:rStyle w:val="Bold"/>
               </w:rPr>
               <w:t>NWMessaging</w:t>
             </w:r>
+            <w:proofErr w:type="spellEnd"/>
             <w:r>
               <w:t xml:space="preserve"> project, point to </w:t>
             </w:r>
@@ -2520,6 +2562,7 @@
               </w:rPr>
               <w:t xml:space="preserve">expand </w:t>
             </w:r>
+            <w:proofErr w:type="spellStart"/>
             <w:r>
               <w:rPr>
                 <w:b/>
@@ -2527,6 +2570,7 @@
               </w:rPr>
               <w:t>NWMessaging</w:t>
             </w:r>
+            <w:proofErr w:type="spellEnd"/>
             <w:r>
               <w:rPr>
                 <w:bCs/>
@@ -2570,6 +2614,7 @@
               </w:rPr>
               <w:t xml:space="preserve"> </w:t>
             </w:r>
+            <w:proofErr w:type="spellStart"/>
             <w:r>
               <w:rPr>
                 <w:b/>
@@ -2584,6 +2629,7 @@
               </w:rPr>
               <w:t>Messaging.ShippingAddress</w:t>
             </w:r>
+            <w:proofErr w:type="spellEnd"/>
             <w:r>
               <w:rPr>
                 <w:bCs/>
@@ -2716,6 +2762,7 @@
             <w:r>
               <w:t xml:space="preserve">Right-click the </w:t>
             </w:r>
+            <w:proofErr w:type="spellStart"/>
             <w:r>
               <w:rPr>
                 <w:b/>
@@ -2723,6 +2770,7 @@
               </w:rPr>
               <w:t>CustomerOrder</w:t>
             </w:r>
+            <w:proofErr w:type="spellEnd"/>
             <w:r>
               <w:t xml:space="preserve"> root node, </w:t>
             </w:r>
@@ -2761,6 +2809,7 @@
             <w:r>
               <w:t xml:space="preserve">Click the child record </w:t>
             </w:r>
+            <w:proofErr w:type="spellStart"/>
             <w:r>
               <w:rPr>
                 <w:b/>
@@ -2768,6 +2817,7 @@
               </w:rPr>
               <w:t>Record</w:t>
             </w:r>
+            <w:proofErr w:type="spellEnd"/>
             <w:r>
               <w:t xml:space="preserve">, then in the </w:t>
             </w:r>
@@ -2852,12 +2902,14 @@
               </w:rPr>
               <w:t xml:space="preserve"> </w:t>
             </w:r>
+            <w:proofErr w:type="spellStart"/>
             <w:r>
               <w:rPr>
                 <w:bCs/>
               </w:rPr>
               <w:t>ShippingAddress</w:t>
             </w:r>
+            <w:proofErr w:type="spellEnd"/>
             <w:r>
               <w:rPr>
                 <w:b/>
@@ -3133,12 +3185,14 @@
             <w:r>
               <w:t xml:space="preserve">-click </w:t>
             </w:r>
+            <w:proofErr w:type="spellStart"/>
             <w:r>
               <w:rPr>
                 <w:rStyle w:val="Bold"/>
               </w:rPr>
               <w:t>CustomerPONumber</w:t>
             </w:r>
+            <w:proofErr w:type="spellEnd"/>
             <w:r>
               <w:t xml:space="preserve">, point to </w:t>
             </w:r>
@@ -3210,7 +3264,15 @@
               <w:t xml:space="preserve">The icon </w:t>
             </w:r>
             <w:r>
-              <w:t xml:space="preserve">for the CustomerPONumber </w:t>
+              <w:t xml:space="preserve">for the </w:t>
+            </w:r>
+            <w:proofErr w:type="spellStart"/>
+            <w:r>
+              <w:t>CustomerPONumber</w:t>
+            </w:r>
+            <w:proofErr w:type="spellEnd"/>
+            <w:r>
+              <w:t xml:space="preserve"> </w:t>
             </w:r>
             <w:r>
               <w:t>has changed to indicate that t</w:t>
@@ -3227,12 +3289,14 @@
             <w:r>
               <w:t xml:space="preserve">Right-click </w:t>
             </w:r>
+            <w:proofErr w:type="spellStart"/>
             <w:r>
               <w:rPr>
                 <w:rStyle w:val="Bold"/>
               </w:rPr>
               <w:t>TotalOrderAmount</w:t>
             </w:r>
+            <w:proofErr w:type="spellEnd"/>
             <w:r>
               <w:t xml:space="preserve">, point to </w:t>
             </w:r>
@@ -3748,12 +3812,14 @@
             <w:r>
               <w:t xml:space="preserve">In Solution Explorer, right-click the </w:t>
             </w:r>
+            <w:proofErr w:type="spellStart"/>
             <w:r>
               <w:rPr>
                 <w:rStyle w:val="Bold"/>
               </w:rPr>
               <w:t>NWMessaging</w:t>
             </w:r>
+            <w:proofErr w:type="spellEnd"/>
             <w:r>
               <w:t xml:space="preserve"> project, point to </w:t>
             </w:r>
@@ -4741,12 +4807,14 @@
                 <w:b/>
               </w:rPr>
             </w:pPr>
+            <w:proofErr w:type="spellStart"/>
             <w:r>
               <w:rPr>
                 <w:b/>
               </w:rPr>
               <w:t>MiddleName</w:t>
             </w:r>
+            <w:proofErr w:type="spellEnd"/>
           </w:p>
           <w:p>
             <w:pPr>
@@ -4760,12 +4828,14 @@
                 <w:b/>
               </w:rPr>
             </w:pPr>
+            <w:proofErr w:type="spellStart"/>
             <w:r>
               <w:rPr>
                 <w:b/>
               </w:rPr>
               <w:t>LastName</w:t>
             </w:r>
+            <w:proofErr w:type="spellEnd"/>
           </w:p>
           <w:p>
             <w:pPr>
@@ -4779,12 +4849,14 @@
                 <w:b/>
               </w:rPr>
             </w:pPr>
+            <w:proofErr w:type="spellStart"/>
             <w:r>
               <w:rPr>
                 <w:b/>
               </w:rPr>
               <w:t>ContactNo</w:t>
             </w:r>
+            <w:proofErr w:type="spellEnd"/>
           </w:p>
           <w:p>
             <w:pPr>
@@ -6072,12 +6144,14 @@
             <w:r>
               <w:t xml:space="preserve">In Solution Explorer, right-click the </w:t>
             </w:r>
+            <w:proofErr w:type="spellStart"/>
             <w:r>
               <w:rPr>
                 <w:b/>
               </w:rPr>
               <w:t>NWMessaging</w:t>
             </w:r>
+            <w:proofErr w:type="spellEnd"/>
             <w:r>
               <w:t xml:space="preserve"> project and select </w:t>
             </w:r>
@@ -6154,7 +6228,21 @@
               <w:rPr>
                 <w:b/>
               </w:rPr>
-              <w:t>“Key.snk”</w:t>
+              <w:t>“</w:t>
+            </w:r>
+            <w:proofErr w:type="spellStart"/>
+            <w:r>
+              <w:rPr>
+                <w:b/>
+              </w:rPr>
+              <w:t>Key.snk</w:t>
+            </w:r>
+            <w:proofErr w:type="spellEnd"/>
+            <w:r>
+              <w:rPr>
+                <w:b/>
+              </w:rPr>
+              <w:t>”</w:t>
             </w:r>
             <w:r>
               <w:t xml:space="preserve"> for the Key file name and uncheck the box to protect the key file with a password.</w:t>
@@ -6394,12 +6482,14 @@
               <w:lastRenderedPageBreak/>
               <w:t xml:space="preserve">In Solution Explorer, right-click </w:t>
             </w:r>
+            <w:proofErr w:type="spellStart"/>
             <w:r>
               <w:rPr>
                 <w:rStyle w:val="Bold"/>
               </w:rPr>
               <w:t>NWMessaging</w:t>
             </w:r>
+            <w:proofErr w:type="spellEnd"/>
             <w:r>
               <w:t xml:space="preserve">, and then click </w:t>
             </w:r>
@@ -6445,6 +6535,7 @@
       <w:pPr>
         <w:pStyle w:val="Lab2h1"/>
       </w:pPr>
+      <w:bookmarkStart w:id="2" w:name="_Hlk535821077"/>
       <w:r>
         <w:t>Optional</w:t>
       </w:r>
@@ -6472,7 +6563,11 @@
         <w:t xml:space="preserve">In this optional exercise, you will restrict the content of the schema you created to follow certain </w:t>
       </w:r>
       <w:r>
-        <w:t>restrictions to make it an even more specific contract of the expected format of the message</w:t>
+        <w:t xml:space="preserve">restrictions to make it an even more specific contract of the expected format of </w:t>
+      </w:r>
+      <w:bookmarkEnd w:id="2"/>
+      <w:r>
+        <w:t>the message</w:t>
       </w:r>
       <w:r>
         <w:t xml:space="preserve">. </w:t>
@@ -6575,21 +6670,25 @@
             <w:r>
               <w:t xml:space="preserve">In the </w:t>
             </w:r>
+            <w:proofErr w:type="spellStart"/>
             <w:r>
               <w:rPr>
                 <w:b/>
               </w:rPr>
               <w:t>NWMessaging</w:t>
             </w:r>
+            <w:proofErr w:type="spellEnd"/>
             <w:r>
               <w:t xml:space="preserve"> project, and open the </w:t>
             </w:r>
+            <w:proofErr w:type="spellStart"/>
             <w:r>
               <w:rPr>
                 <w:rStyle w:val="Bold"/>
               </w:rPr>
               <w:t>ShippingAddress</w:t>
             </w:r>
+            <w:proofErr w:type="spellEnd"/>
             <w:r>
               <w:rPr>
                 <w:rStyle w:val="Bold"/>
@@ -6650,12 +6749,14 @@
             <w:r>
               <w:t xml:space="preserve"> to </w:t>
             </w:r>
+            <w:proofErr w:type="spellStart"/>
             <w:r>
               <w:rPr>
                 <w:i/>
               </w:rPr>
               <w:t>xs:string</w:t>
             </w:r>
+            <w:proofErr w:type="spellEnd"/>
           </w:p>
           <w:p>
             <w:pPr>
@@ -6716,7 +6817,21 @@
               <w:rPr>
                 <w:i/>
               </w:rPr>
-              <w:t>a-zA-Z]</w:t>
+              <w:t>a-</w:t>
+            </w:r>
+            <w:proofErr w:type="spellStart"/>
+            <w:r>
+              <w:rPr>
+                <w:i/>
+              </w:rPr>
+              <w:t>zA</w:t>
+            </w:r>
+            <w:proofErr w:type="spellEnd"/>
+            <w:r>
+              <w:rPr>
+                <w:i/>
+              </w:rPr>
+              <w:t>-Z]</w:t>
             </w:r>
             <w:r>
               <w:rPr>
@@ -6779,12 +6894,14 @@
             <w:r>
               <w:t xml:space="preserve">Using the </w:t>
             </w:r>
+            <w:proofErr w:type="spellStart"/>
             <w:r>
               <w:rPr>
                 <w:b/>
               </w:rPr>
               <w:t>ShippingAddress</w:t>
             </w:r>
+            <w:proofErr w:type="spellEnd"/>
             <w:r>
               <w:t xml:space="preserve"> schema, Right-click it and </w:t>
             </w:r>
@@ -6987,12 +7104,14 @@
             <w:r>
               <w:t xml:space="preserve"> pane of the </w:t>
             </w:r>
+            <w:proofErr w:type="spellStart"/>
             <w:r>
               <w:rPr>
                 <w:b/>
               </w:rPr>
               <w:t>CustomerOrder</w:t>
             </w:r>
+            <w:proofErr w:type="spellEnd"/>
             <w:r>
               <w:t xml:space="preserve"> schema, go to the </w:t>
             </w:r>
@@ -7109,8 +7228,6 @@
       </w:r>
       <w:r>
         <w:br/>
-      </w:r>
-      <w:r>
         <w:t>Working with JSON messages</w:t>
       </w:r>
     </w:p>
@@ -7119,10 +7236,7 @@
         <w:pStyle w:val="Lab2norm"/>
       </w:pPr>
       <w:r>
-        <w:t xml:space="preserve">In this optional exercise, you will </w:t>
-      </w:r>
-      <w:r>
-        <w:t xml:space="preserve">take a quick look at </w:t>
+        <w:t xml:space="preserve">In this optional exercise, you will take a quick look at </w:t>
       </w:r>
       <w:r>
         <w:t xml:space="preserve">what schemas for </w:t>
@@ -7134,10 +7248,7 @@
         <w:t xml:space="preserve">look in </w:t>
       </w:r>
       <w:r>
-        <w:t>BizTalk.</w:t>
-      </w:r>
-      <w:r>
-        <w:t xml:space="preserve"> </w:t>
+        <w:t xml:space="preserve">BizTalk. </w:t>
       </w:r>
     </w:p>
     <w:tbl>
@@ -7273,12 +7384,14 @@
             <w:r>
               <w:t xml:space="preserve">In Solution Explorer, right-click the </w:t>
             </w:r>
+            <w:proofErr w:type="spellStart"/>
             <w:r>
               <w:rPr>
                 <w:rStyle w:val="Bold"/>
               </w:rPr>
               <w:t>NWMessaging</w:t>
             </w:r>
+            <w:proofErr w:type="spellEnd"/>
             <w:r>
               <w:t xml:space="preserve"> project, point to </w:t>
             </w:r>
@@ -7513,6 +7626,7 @@
               </w:rPr>
               <w:t>\Start\</w:t>
             </w:r>
+            <w:proofErr w:type="spellStart"/>
             <w:r>
               <w:rPr>
                 <w:b/>
@@ -7537,6 +7651,7 @@
               </w:rPr>
               <w:t>json</w:t>
             </w:r>
+            <w:proofErr w:type="spellEnd"/>
             <w:r>
               <w:rPr>
                 <w:b/>
@@ -7569,7 +7684,14 @@
               <w:rPr>
                 <w:b/>
               </w:rPr>
-              <w:t xml:space="preserve"> Customers</w:t>
+              <w:t xml:space="preserve"> </w:t>
+            </w:r>
+            <w:proofErr w:type="spellStart"/>
+            <w:r>
+              <w:rPr>
+                <w:b/>
+              </w:rPr>
+              <w:t>Customers</w:t>
             </w:r>
             <w:r>
               <w:rPr>
@@ -7577,6 +7699,7 @@
               </w:rPr>
               <w:t>List</w:t>
             </w:r>
+            <w:proofErr w:type="spellEnd"/>
             <w:r>
               <w:t xml:space="preserve">, </w:t>
             </w:r>
@@ -7685,18 +7808,67 @@
         <w:pStyle w:val="Lab2norm"/>
       </w:pPr>
       <w:r>
-        <w:t>Later in the course you will learn more about JSON handling since the magic about processing JSON files, much like flat files, are in pipeline components. With the difference that JSON files do not need special metadata in the XML schema to understand how to interpret the file</w:t>
+        <w:t>Later in the course you will learn more about JSON handling since the magic about processing JSON files, much like flat files, are in pipeline components. With the difference that JSON files do not need special metadata in the XML schema to understand how to interpret the file.</w:t>
       </w:r>
-      <w:bookmarkStart w:id="1" w:name="_GoBack"/>
-      <w:bookmarkEnd w:id="1"/>
+    </w:p>
+    <w:p>
+      <w:pPr>
+        <w:spacing w:after="0" w:line="240" w:lineRule="auto"/>
+      </w:pPr>
+      <w:r>
+        <w:br w:type="page"/>
+      </w:r>
+    </w:p>
+    <w:p>
+      <w:pPr>
+        <w:pStyle w:val="Lab2h1"/>
+      </w:pPr>
+      <w:r>
+        <w:lastRenderedPageBreak/>
+        <w:t>Optional</w:t>
+      </w:r>
+      <w:r>
+        <w:br/>
+      </w:r>
+      <w:r>
+        <w:t>BizTalk Schema Editor shortcuts</w:t>
+      </w:r>
+    </w:p>
+    <w:p>
+      <w:pPr>
+        <w:ind w:left="-1890"/>
+      </w:pPr>
+      <w:r>
+        <w:t xml:space="preserve">When creating large schemas by hand, it often helps to use keyboard shortcuts. There are </w:t>
+      </w:r>
+      <w:proofErr w:type="gramStart"/>
+      <w:r>
+        <w:t>a number of</w:t>
+      </w:r>
+      <w:proofErr w:type="gramEnd"/>
+      <w:r>
+        <w:t xml:space="preserve"> keyboard shortcuts available to improve the ease and speed of creating schemas. Review and try them out. See </w:t>
+      </w:r>
+      <w:hyperlink r:id="rId22" w:history="1">
+        <w:r>
+          <w:rPr>
+            <w:rStyle w:val="Hyperlink"/>
+          </w:rPr>
+          <w:t>https://docs.microsoft.com/en-us/biztalk/core/biztalk-editor-keyboard-shortcuts</w:t>
+        </w:r>
+      </w:hyperlink>
       <w:r>
         <w:t>.</w:t>
       </w:r>
     </w:p>
-    <w:p/>
+    <w:p>
+      <w:pPr>
+        <w:ind w:left="-1890"/>
+      </w:pPr>
+    </w:p>
     <w:sectPr>
-      <w:headerReference w:type="even" r:id="rId22"/>
-      <w:headerReference w:type="default" r:id="rId23"/>
+      <w:headerReference w:type="even" r:id="rId23"/>
+      <w:headerReference w:type="default" r:id="rId24"/>
       <w:type w:val="oddPage"/>
       <w:pgSz w:w="12240" w:h="15840" w:code="1"/>
       <w:pgMar w:top="-1400" w:right="1293" w:bottom="-1000" w:left="3720" w:header="800" w:footer="320" w:gutter="480"/>
@@ -11767,6 +11939,7 @@
     <w:lsdException w:name="Strong" w:qFormat="1"/>
     <w:lsdException w:name="Emphasis" w:qFormat="1"/>
     <w:lsdException w:name="HTML Preformatted" w:semiHidden="1" w:unhideWhenUsed="1"/>
+    <w:lsdException w:name="Normal Table" w:semiHidden="1" w:unhideWhenUsed="1"/>
     <w:lsdException w:name="No List" w:semiHidden="1" w:unhideWhenUsed="1"/>
     <w:lsdException w:name="Outline List 1" w:semiHidden="1" w:unhideWhenUsed="1"/>
     <w:lsdException w:name="Outline List 2" w:semiHidden="1" w:unhideWhenUsed="1"/>
@@ -11809,8 +11982,10 @@
     <w:lsdException w:name="Table Elegant" w:semiHidden="1" w:unhideWhenUsed="1"/>
     <w:lsdException w:name="Table Professional" w:semiHidden="1" w:unhideWhenUsed="1"/>
     <w:lsdException w:name="Table Subtle 1" w:semiHidden="1" w:unhideWhenUsed="1"/>
+    <w:lsdException w:name="Table Subtle 2" w:semiHidden="1" w:unhideWhenUsed="1"/>
     <w:lsdException w:name="Table Web 1" w:semiHidden="1" w:unhideWhenUsed="1"/>
     <w:lsdException w:name="Table Web 2" w:semiHidden="1" w:unhideWhenUsed="1"/>
+    <w:lsdException w:name="Table Web 3" w:semiHidden="1" w:unhideWhenUsed="1"/>
     <w:lsdException w:name="Table Theme" w:semiHidden="1" w:unhideWhenUsed="1"/>
     <w:lsdException w:name="Placeholder Text" w:semiHidden="1" w:uiPriority="99"/>
     <w:lsdException w:name="No Spacing" w:uiPriority="1" w:qFormat="1"/>
@@ -15525,6 +15700,18 @@
     <w:rPr>
       <w:color w:val="0000FF"/>
       <w:u w:val="single"/>
+    </w:rPr>
+  </w:style>
+  <w:style w:type="character" w:styleId="UnresolvedMention">
+    <w:name w:val="Unresolved Mention"/>
+    <w:basedOn w:val="DefaultParagraphFont"/>
+    <w:uiPriority w:val="99"/>
+    <w:semiHidden/>
+    <w:unhideWhenUsed/>
+    <w:rsid w:val="00790AA8"/>
+    <w:rPr>
+      <w:color w:val="808080"/>
+      <w:shd w:val="clear" w:color="auto" w:fill="E6E6E6"/>
     </w:rPr>
   </w:style>
 </w:styles>
@@ -15792,12 +15979,9 @@
 </file>
 
 <file path=customXml/item1.xml><?xml version="1.0" encoding="utf-8"?>
-<?mso-contentType ?>
-<FormTemplates xmlns="http://schemas.microsoft.com/sharepoint/v3/contenttype/forms">
-  <Display>DocumentLibraryForm</Display>
-  <Edit>DocumentLibraryForm</Edit>
-  <New>DocumentLibraryForm</New>
-</FormTemplates>
+<p:properties xmlns:p="http://schemas.microsoft.com/office/2006/metadata/properties" xmlns:xsi="http://www.w3.org/2001/XMLSchema-instance" xmlns:pc="http://schemas.microsoft.com/office/infopath/2007/PartnerControls">
+  <documentManagement/>
+</p:properties>
 </file>
 
 <file path=customXml/item2.xml><?xml version="1.0" encoding="utf-8"?>
@@ -15850,15 +16034,19 @@
 </file>
 
 <file path=customXml/item3.xml><?xml version="1.0" encoding="utf-8"?>
-<p:properties xmlns:p="http://schemas.microsoft.com/office/2006/metadata/properties" xmlns:xsi="http://www.w3.org/2001/XMLSchema-instance" xmlns:pc="http://schemas.microsoft.com/office/infopath/2007/PartnerControls">
-  <documentManagement/>
-</p:properties>
+<?mso-contentType ?>
+<FormTemplates xmlns="http://schemas.microsoft.com/sharepoint/v3/contenttype/forms">
+  <Display>DocumentLibraryForm</Display>
+  <Edit>DocumentLibraryForm</Edit>
+  <New>DocumentLibraryForm</New>
+</FormTemplates>
 </file>
 
 <file path=customXml/itemProps1.xml><?xml version="1.0" encoding="utf-8"?>
-<ds:datastoreItem xmlns:ds="http://schemas.openxmlformats.org/officeDocument/2006/customXml" ds:itemID="{C0E0980D-D491-4C3B-9DF3-9E8D4930A7D3}">
+<ds:datastoreItem xmlns:ds="http://schemas.openxmlformats.org/officeDocument/2006/customXml" ds:itemID="{1BF922DA-3CB5-46D9-BF01-D50462C4AA34}">
   <ds:schemaRefs>
-    <ds:schemaRef ds:uri="http://schemas.microsoft.com/sharepoint/v3/contenttype/forms"/>
+    <ds:schemaRef ds:uri="http://schemas.microsoft.com/office/2006/metadata/properties"/>
+    <ds:schemaRef ds:uri="http://schemas.microsoft.com/office/infopath/2007/PartnerControls"/>
   </ds:schemaRefs>
 </ds:datastoreItem>
 </file>
@@ -15879,10 +16067,9 @@
 </file>
 
 <file path=customXml/itemProps3.xml><?xml version="1.0" encoding="utf-8"?>
-<ds:datastoreItem xmlns:ds="http://schemas.openxmlformats.org/officeDocument/2006/customXml" ds:itemID="{1BF922DA-3CB5-46D9-BF01-D50462C4AA34}">
+<ds:datastoreItem xmlns:ds="http://schemas.openxmlformats.org/officeDocument/2006/customXml" ds:itemID="{C0E0980D-D491-4C3B-9DF3-9E8D4930A7D3}">
   <ds:schemaRefs>
-    <ds:schemaRef ds:uri="http://schemas.microsoft.com/office/2006/metadata/properties"/>
-    <ds:schemaRef ds:uri="http://schemas.microsoft.com/office/infopath/2007/PartnerControls"/>
+    <ds:schemaRef ds:uri="http://schemas.microsoft.com/sharepoint/v3/contenttype/forms"/>
   </ds:schemaRefs>
 </ds:datastoreItem>
 </file>
</xml_diff>